<commit_message>
feat: add images to each fact
</commit_message>
<xml_diff>
--- a/public/docs/rce-danos-deducible-objecion.docx
+++ b/public/docs/rce-danos-deducible-objecion.docx
@@ -177,22 +177,6 @@
           <w:lang w:val="es-CO"/>
         </w:rPr>
         <w:t>{telefonoEmpresa}</w:t>
-      </w:r>
-    </w:p>
-    <w:p>
-      <w:pPr>
-        <w:pStyle w:val="19"/>
-        <w:rPr>
-          <w:rFonts w:hint="default"/>
-          <w:lang w:val="es-CO"/>
-        </w:rPr>
-      </w:pPr>
-      <w:r>
-        <w:rPr>
-          <w:rFonts w:hint="default"/>
-          <w:lang w:val="es-CO"/>
-        </w:rPr>
-        <w:t>{ciudadEmpresa}</w:t>
       </w:r>
     </w:p>
     <w:p>
@@ -441,16 +425,18 @@
         <w:pStyle w:val="11"/>
         <w:bidi w:val="0"/>
         <w:rPr>
-          <w:rFonts w:hint="default"/>
-          <w:lang w:val="es-CO"/>
-        </w:rPr>
-      </w:pPr>
-      <w:r>
-        <w:rPr>
-          <w:rFonts w:hint="default"/>
-          <w:lang w:val="es-CO"/>
-        </w:rPr>
-        <w:t>{contenidoHechos}</w:t>
+          <w:rStyle w:val="4"/>
+          <w:rFonts w:hint="default"/>
+          <w:lang w:val="es-CO"/>
+        </w:rPr>
+      </w:pPr>
+      <w:r>
+        <w:rPr>
+          <w:rStyle w:val="4"/>
+          <w:rFonts w:hint="default"/>
+          <w:lang w:val="es-CO"/>
+        </w:rPr>
+        <w:t>{#hechos}</w:t>
       </w:r>
     </w:p>
     <w:p>
@@ -458,10 +444,19 @@
         <w:pStyle w:val="11"/>
         <w:bidi w:val="0"/>
         <w:rPr>
-          <w:rFonts w:hint="default"/>
-          <w:lang w:val="es-CO"/>
-        </w:rPr>
-      </w:pPr>
+          <w:rStyle w:val="4"/>
+          <w:rFonts w:hint="default"/>
+          <w:lang w:val="es-CO"/>
+        </w:rPr>
+      </w:pPr>
+      <w:r>
+        <w:rPr>
+          <w:rStyle w:val="4"/>
+          <w:rFonts w:hint="default"/>
+          <w:lang w:val="es-CO"/>
+        </w:rPr>
+        <w:t>{descripcionHecho}</w:t>
+      </w:r>
     </w:p>
     <w:p>
       <w:pPr>
@@ -479,7 +474,7 @@
           <w:rFonts w:hint="default"/>
           <w:lang w:val="es-CO"/>
         </w:rPr>
-        <w:t>{#imagenesHechos}</w:t>
+        <w:t>{%fotoHecho}</w:t>
       </w:r>
     </w:p>
     <w:p>
@@ -498,26 +493,7 @@
           <w:rFonts w:hint="default"/>
           <w:lang w:val="es-CO"/>
         </w:rPr>
-        <w:t>{%src}</w:t>
-      </w:r>
-    </w:p>
-    <w:p>
-      <w:pPr>
-        <w:pStyle w:val="11"/>
-        <w:bidi w:val="0"/>
-        <w:rPr>
-          <w:rStyle w:val="4"/>
-          <w:rFonts w:hint="default"/>
-          <w:lang w:val="es-CO"/>
-        </w:rPr>
-      </w:pPr>
-      <w:r>
-        <w:rPr>
-          <w:rStyle w:val="4"/>
-          <w:rFonts w:hint="default"/>
-          <w:lang w:val="es-CO"/>
-        </w:rPr>
-        <w:t>{/imagenesHechos}</w:t>
+        <w:t>{/hechos}</w:t>
       </w:r>
     </w:p>
     <w:p>
@@ -701,8 +677,6 @@
         </w:rPr>
         <w:t>{nombreEmpresa}</w:t>
       </w:r>
-      <w:bookmarkStart w:id="1" w:name="_GoBack"/>
-      <w:bookmarkEnd w:id="1"/>
       <w:r>
         <w:rPr>
           <w:b/>
@@ -1620,230 +1594,19 @@
     </w:p>
     <w:p>
       <w:pPr>
-        <w:ind w:right="170"/>
-        <w:jc w:val="both"/>
-        <w:rPr>
-          <w:rFonts w:hint="default"/>
-          <w:b w:val="0"/>
-          <w:bCs/>
-          <w:spacing w:val="-2"/>
-          <w:lang w:val="es-CO"/>
-        </w:rPr>
-      </w:pPr>
-      <w:r>
-        <w:rPr>
-          <w:rFonts w:hint="default"/>
-          <w:b w:val="0"/>
-          <w:bCs/>
-          <w:spacing w:val="-2"/>
+        <w:pStyle w:val="11"/>
+        <w:bidi w:val="0"/>
+      </w:pPr>
+      <w:bookmarkStart w:id="1" w:name="_GoBack"/>
+      <w:r>
+        <w:rPr>
+          <w:rFonts w:hint="default"/>
           <w:lang w:val="es-CO"/>
         </w:rPr>
         <w:t>{contenidoAnexos}</w:t>
       </w:r>
     </w:p>
-    <w:p>
-      <w:pPr>
-        <w:ind w:right="170"/>
-        <w:jc w:val="both"/>
-        <w:rPr>
-          <w:b/>
-          <w:spacing w:val="-2"/>
-        </w:rPr>
-      </w:pPr>
-    </w:p>
-    <w:p>
-      <w:pPr>
-        <w:pStyle w:val="17"/>
-        <w:numPr>
-          <w:ilvl w:val="0"/>
-          <w:numId w:val="1"/>
-        </w:numPr>
-        <w:rPr>
-          <w:bCs/>
-        </w:rPr>
-      </w:pPr>
-      <w:r>
-        <w:rPr>
-          <w:bCs/>
-        </w:rPr>
-        <w:t xml:space="preserve">Aviso de siniestro de póliza </w:t>
-      </w:r>
-      <w:r>
-        <w:rPr>
-          <w:rFonts w:hint="default"/>
-          <w:b/>
-          <w:bCs/>
-          <w:lang w:val="es-CO"/>
-        </w:rPr>
-        <w:t xml:space="preserve">{numeroPolizaSura} </w:t>
-      </w:r>
-      <w:r>
-        <w:rPr>
-          <w:bCs/>
-        </w:rPr>
-        <w:t>expedida por Seguros Generales Sura S.A.</w:t>
-      </w:r>
-    </w:p>
-    <w:p>
-      <w:pPr>
-        <w:pStyle w:val="11"/>
-        <w:numPr>
-          <w:ilvl w:val="0"/>
-          <w:numId w:val="1"/>
-        </w:numPr>
-        <w:spacing w:before="192"/>
-        <w:rPr>
-          <w:bCs/>
-        </w:rPr>
-      </w:pPr>
-      <w:r>
-        <w:rPr>
-          <w:bCs/>
-        </w:rPr>
-        <w:t xml:space="preserve">Pago de deducible del vehículo </w:t>
-      </w:r>
-      <w:r>
-        <w:rPr>
-          <w:rFonts w:hint="default"/>
-          <w:b/>
-          <w:bCs/>
-          <w:lang w:val="es-CO"/>
-        </w:rPr>
-        <w:t xml:space="preserve">{placasPrimerVehiculo} </w:t>
-      </w:r>
-      <w:r>
-        <w:t xml:space="preserve">asumido por </w:t>
-      </w:r>
-      <w:r>
-        <w:rPr>
-          <w:rFonts w:hint="default"/>
-          <w:lang w:val="es-CO"/>
-        </w:rPr>
-        <w:t>{propietarioPrimerVehiculo}</w:t>
-      </w:r>
-    </w:p>
-    <w:p>
-      <w:pPr>
-        <w:pStyle w:val="11"/>
-        <w:numPr>
-          <w:ilvl w:val="0"/>
-          <w:numId w:val="1"/>
-        </w:numPr>
-        <w:spacing w:before="192"/>
-        <w:rPr>
-          <w:bCs/>
-        </w:rPr>
-      </w:pPr>
-      <w:r>
-        <w:rPr>
-          <w:bCs/>
-        </w:rPr>
-        <w:t>Registro fotográfico dispuesto en el Artículo 16 de la Ley 2251 del 2022 / IPAT.</w:t>
-      </w:r>
-    </w:p>
-    <w:p>
-      <w:pPr>
-        <w:pStyle w:val="11"/>
-        <w:numPr>
-          <w:ilvl w:val="0"/>
-          <w:numId w:val="1"/>
-        </w:numPr>
-        <w:spacing w:before="192"/>
-        <w:rPr>
-          <w:bCs/>
-        </w:rPr>
-      </w:pPr>
-      <w:r>
-        <w:rPr>
-          <w:bCs/>
-        </w:rPr>
-        <w:t xml:space="preserve">Poder de asegurado autorizando reclamación del deducible. </w:t>
-      </w:r>
-    </w:p>
-    <w:p>
-      <w:pPr>
-        <w:pStyle w:val="11"/>
-        <w:numPr>
-          <w:ilvl w:val="0"/>
-          <w:numId w:val="1"/>
-        </w:numPr>
-        <w:spacing w:before="192"/>
-        <w:rPr>
-          <w:bCs/>
-        </w:rPr>
-      </w:pPr>
-      <w:r>
-        <w:rPr>
-          <w:bCs/>
-        </w:rPr>
-        <w:t>Copia de documento de identidad de asegurado por Seguros generales Sura</w:t>
-      </w:r>
-    </w:p>
-    <w:p>
-      <w:pPr>
-        <w:pStyle w:val="11"/>
-        <w:numPr>
-          <w:ilvl w:val="0"/>
-          <w:numId w:val="1"/>
-        </w:numPr>
-        <w:spacing w:before="192"/>
-        <w:rPr>
-          <w:bCs/>
-        </w:rPr>
-      </w:pPr>
-      <w:r>
-        <w:rPr>
-          <w:bCs/>
-        </w:rPr>
-        <w:t>Constancia de pago y factura de daños materiales del vehículo asegurado por Sura S.A.</w:t>
-      </w:r>
-    </w:p>
-    <w:p>
-      <w:pPr>
-        <w:pStyle w:val="11"/>
-        <w:numPr>
-          <w:ilvl w:val="0"/>
-          <w:numId w:val="1"/>
-        </w:numPr>
-        <w:spacing w:before="192"/>
-        <w:rPr>
-          <w:bCs/>
-        </w:rPr>
-      </w:pPr>
-      <w:r>
-        <w:rPr>
-          <w:bCs/>
-        </w:rPr>
-        <w:t>Copia simple de la Escritura Pública No. 392 del 12 de abril de 2016, a través del cual se otorga la representación legal general al suscrito.</w:t>
-      </w:r>
-    </w:p>
-    <w:p>
-      <w:pPr>
-        <w:pStyle w:val="11"/>
-        <w:numPr>
-          <w:ilvl w:val="0"/>
-          <w:numId w:val="1"/>
-        </w:numPr>
-        <w:spacing w:before="192"/>
-        <w:rPr>
-          <w:bCs/>
-        </w:rPr>
-      </w:pPr>
-      <w:r>
-        <w:rPr>
-          <w:bCs/>
-        </w:rPr>
-        <w:t xml:space="preserve"> Copia de objeción por parte de la aseguradora.</w:t>
-      </w:r>
-    </w:p>
-    <w:p>
-      <w:pPr>
-        <w:pStyle w:val="11"/>
-        <w:rPr>
-          <w:b/>
-        </w:rPr>
-      </w:pPr>
-    </w:p>
+    <w:bookmarkEnd w:id="1"/>
     <w:p>
       <w:pPr>
         <w:pStyle w:val="11"/>
@@ -2292,112 +2055,6 @@
     </w:r>
   </w:p>
 </w:hdr>
-</file>
-
-<file path=word/numbering.xml><?xml version="1.0" encoding="utf-8"?>
-<w:numbering xmlns:wpc="http://schemas.microsoft.com/office/word/2010/wordprocessingCanvas" xmlns:mc="http://schemas.openxmlformats.org/markup-compatibility/2006" xmlns:o="urn:schemas-microsoft-com:office:office" xmlns:r="http://schemas.openxmlformats.org/officeDocument/2006/relationships" xmlns:m="http://schemas.openxmlformats.org/officeDocument/2006/math" xmlns:v="urn:schemas-microsoft-com:vml" xmlns:wp14="http://schemas.microsoft.com/office/word/2010/wordprocessingDrawing" xmlns:wp="http://schemas.openxmlformats.org/drawingml/2006/wordprocessingDrawing" xmlns:w10="urn:schemas-microsoft-com:office:word" xmlns:w="http://schemas.openxmlformats.org/wordprocessingml/2006/main" xmlns:w14="http://schemas.microsoft.com/office/word/2010/wordml" xmlns:wpg="http://schemas.microsoft.com/office/word/2010/wordprocessingGroup" xmlns:wpi="http://schemas.microsoft.com/office/word/2010/wordprocessingInk" xmlns:wne="http://schemas.microsoft.com/office/word/2006/wordml" xmlns:wps="http://schemas.microsoft.com/office/word/2010/wordprocessingShape" xmlns:wpsCustomData="http://www.wps.cn/officeDocument/2013/wpsCustomData" mc:Ignorable="w14 wp14">
-  <w:abstractNum w:abstractNumId="0">
-    <w:nsid w:val="796A21DA"/>
-    <w:multiLevelType w:val="multilevel"/>
-    <w:tmpl w:val="796A21DA"/>
-    <w:lvl w:ilvl="0" w:tentative="0">
-      <w:start w:val="1"/>
-      <w:numFmt w:val="decimal"/>
-      <w:lvlText w:val="%1."/>
-      <w:lvlJc w:val="left"/>
-      <w:pPr>
-        <w:ind w:left="166" w:hanging="183"/>
-      </w:pPr>
-      <w:rPr>
-        <w:rFonts w:hint="default" w:ascii="Candara" w:hAnsi="Candara" w:eastAsia="Candara" w:cs="Candara"/>
-        <w:b w:val="0"/>
-        <w:bCs w:val="0"/>
-        <w:i w:val="0"/>
-        <w:iCs w:val="0"/>
-        <w:spacing w:val="-2"/>
-        <w:w w:val="98"/>
-        <w:sz w:val="22"/>
-        <w:szCs w:val="22"/>
-        <w:lang w:val="es-ES" w:eastAsia="en-US" w:bidi="ar-SA"/>
-      </w:rPr>
-    </w:lvl>
-    <w:lvl w:ilvl="1" w:tentative="0">
-      <w:start w:val="1"/>
-      <w:numFmt w:val="lowerLetter"/>
-      <w:lvlText w:val="%2."/>
-      <w:lvlJc w:val="left"/>
-      <w:pPr>
-        <w:ind w:left="1440" w:hanging="360"/>
-      </w:pPr>
-    </w:lvl>
-    <w:lvl w:ilvl="2" w:tentative="0">
-      <w:start w:val="1"/>
-      <w:numFmt w:val="lowerRoman"/>
-      <w:lvlText w:val="%3."/>
-      <w:lvlJc w:val="right"/>
-      <w:pPr>
-        <w:ind w:left="2160" w:hanging="180"/>
-      </w:pPr>
-    </w:lvl>
-    <w:lvl w:ilvl="3" w:tentative="0">
-      <w:start w:val="1"/>
-      <w:numFmt w:val="decimal"/>
-      <w:lvlText w:val="%4."/>
-      <w:lvlJc w:val="left"/>
-      <w:pPr>
-        <w:ind w:left="2880" w:hanging="360"/>
-      </w:pPr>
-    </w:lvl>
-    <w:lvl w:ilvl="4" w:tentative="0">
-      <w:start w:val="1"/>
-      <w:numFmt w:val="lowerLetter"/>
-      <w:lvlText w:val="%5."/>
-      <w:lvlJc w:val="left"/>
-      <w:pPr>
-        <w:ind w:left="3600" w:hanging="360"/>
-      </w:pPr>
-    </w:lvl>
-    <w:lvl w:ilvl="5" w:tentative="0">
-      <w:start w:val="1"/>
-      <w:numFmt w:val="lowerRoman"/>
-      <w:lvlText w:val="%6."/>
-      <w:lvlJc w:val="right"/>
-      <w:pPr>
-        <w:ind w:left="4320" w:hanging="180"/>
-      </w:pPr>
-    </w:lvl>
-    <w:lvl w:ilvl="6" w:tentative="0">
-      <w:start w:val="1"/>
-      <w:numFmt w:val="decimal"/>
-      <w:lvlText w:val="%7."/>
-      <w:lvlJc w:val="left"/>
-      <w:pPr>
-        <w:ind w:left="5040" w:hanging="360"/>
-      </w:pPr>
-    </w:lvl>
-    <w:lvl w:ilvl="7" w:tentative="0">
-      <w:start w:val="1"/>
-      <w:numFmt w:val="lowerLetter"/>
-      <w:lvlText w:val="%8."/>
-      <w:lvlJc w:val="left"/>
-      <w:pPr>
-        <w:ind w:left="5760" w:hanging="360"/>
-      </w:pPr>
-    </w:lvl>
-    <w:lvl w:ilvl="8" w:tentative="0">
-      <w:start w:val="1"/>
-      <w:numFmt w:val="lowerRoman"/>
-      <w:lvlText w:val="%9."/>
-      <w:lvlJc w:val="right"/>
-      <w:pPr>
-        <w:ind w:left="6480" w:hanging="180"/>
-      </w:pPr>
-    </w:lvl>
-  </w:abstractNum>
-  <w:num w:numId="1">
-    <w:abstractNumId w:val="0"/>
-  </w:num>
-</w:numbering>
 </file>
 
 <file path=word/styles.xml><?xml version="1.0" encoding="utf-8"?>

</xml_diff>